<commit_message>
Continue work on the report
</commit_message>
<xml_diff>
--- a/- Reports/- Research.docx
+++ b/- Reports/- Research.docx
@@ -107,185 +107,206 @@
       <w:pPr>
         <w:pStyle w:val="Heading2"/>
       </w:pPr>
+      <w:bookmarkStart w:id="0" w:name="_Hlk95240487"/>
       <w:r>
         <w:t>Demonstration of a Semi-Autonomous Hybrid Brain–Machine Interface Using Human Intracranial EEG, Eye Tracking, and Computer Vision to Control a Robotic Upper Limb Prosthetic</w:t>
       </w:r>
     </w:p>
+    <w:bookmarkEnd w:id="0"/>
     <w:p>
       <w:pPr>
         <w:pStyle w:val="Link"/>
       </w:pPr>
+      <w:r>
+        <w:fldChar w:fldCharType="begin"/>
+      </w:r>
+      <w:r>
+        <w:instrText xml:space="preserve"> HYPERLINK "https://ieeexplore.ieee.org/abstract/document/6683036?casa_token=8eFYNtMeT2gAAAAA:ptQ8BBvUlh8lAUUPHZ6g9HQx5w1zm7Rb593ojrATAKlB7ZmLef5Sxiz4bjS2aou0V0wJ7hGu_A" </w:instrText>
+      </w:r>
+      <w:r>
+        <w:fldChar w:fldCharType="separate"/>
+      </w:r>
+      <w:r>
+        <w:rPr>
+          <w:rStyle w:val="Hyperlink"/>
+        </w:rPr>
+        <w:t>https://ieeexplore.ieee.org/abstract/document/6</w:t>
+      </w:r>
+      <w:r>
+        <w:rPr>
+          <w:rStyle w:val="Hyperlink"/>
+        </w:rPr>
+        <w:t>6</w:t>
+      </w:r>
+      <w:r>
+        <w:rPr>
+          <w:rStyle w:val="Hyperlink"/>
+        </w:rPr>
+        <w:t>83036?casa_token=8eFYNtMeT2gAAAAA:ptQ8BBvUlh8lAUUPHZ6g9HQx5w1zm7Rb593ojrATAKlB7ZmLef5Sxiz4bjS2aou0V0wJ7hGu_A</w:t>
+      </w:r>
+      <w:r>
+        <w:rPr>
+          <w:rStyle w:val="Hyperlink"/>
+        </w:rPr>
+        <w:fldChar w:fldCharType="end"/>
+      </w:r>
+    </w:p>
+    <w:p>
+      <w:pPr>
+        <w:ind w:left="720"/>
+      </w:pPr>
+      <w:r>
+        <w:t xml:space="preserve">Using a multi-modal input of Human Intercranial EEG (invasive), eye-tracking and a computer vision AI, the authors of the study set out to control a semi-autonomous robotic limb using these inputs allowing for the picking up and dropping of objects from a table. </w:t>
+      </w:r>
+    </w:p>
+    <w:p>
+      <w:pPr>
+        <w:ind w:left="720"/>
+      </w:pPr>
+      <w:r>
+        <w:t xml:space="preserve">They concluded this is indeed possible, and the trail was successful </w:t>
+      </w:r>
+      <w:r>
+        <w:t>with a 100% accuracy for a singular object in vision, and a 70% accuracy when 3 objects where in vision.</w:t>
+      </w:r>
+      <w:r>
+        <w:tab/>
+      </w:r>
+    </w:p>
+    <w:p>
+      <w:pPr>
+        <w:ind w:left="720"/>
+      </w:pPr>
+    </w:p>
+    <w:p>
+      <w:pPr>
+        <w:pStyle w:val="Heading2"/>
+      </w:pPr>
+      <w:bookmarkStart w:id="1" w:name="_Hlk95177080"/>
+      <w:r>
+        <w:t>Games, Gameplay, and BCI: The State of the Art</w:t>
+      </w:r>
+    </w:p>
+    <w:bookmarkEnd w:id="1"/>
+    <w:p>
+      <w:pPr>
+        <w:pStyle w:val="Link"/>
+      </w:pPr>
+      <w:r>
+        <w:fldChar w:fldCharType="begin"/>
+      </w:r>
+      <w:r>
+        <w:instrText xml:space="preserve"> HYPERLINK "</w:instrText>
+      </w:r>
+      <w:r>
+        <w:instrText>https://ieeexplore.ieee.org/abstract/document/6518141?casa_token=CBwmRxx15oEAAAAA:21ka6qQ-juyj0y5dilq4UKtnVgSjOg9SgGcn2nOn2QA33uSppAPDDVBi1vuGfgmfSq-OGQPzSw</w:instrText>
+      </w:r>
+      <w:r>
+        <w:instrText xml:space="preserve">" </w:instrText>
+      </w:r>
+      <w:r>
+        <w:fldChar w:fldCharType="separate"/>
+      </w:r>
+      <w:r>
+        <w:rPr>
+          <w:rStyle w:val="Hyperlink"/>
+        </w:rPr>
+        <w:t>https://ieeexplore.ieee.org/abstract/document/6518141?casa_token=CBwmRxx15oEAAAAA:21ka6qQ-juyj0y5dilq4UKtnVgSjOg9SgGcn2nOn2QA33uSppAPDDVBi1vuGfgmfSq-OGQPzSw</w:t>
+      </w:r>
+      <w:r>
+        <w:fldChar w:fldCharType="end"/>
+      </w:r>
+    </w:p>
+    <w:p>
+      <w:pPr>
+        <w:ind w:left="720"/>
+      </w:pPr>
+      <w:r>
+        <w:t xml:space="preserve">The study </w:t>
+      </w:r>
+      <w:r>
+        <w:t>examines</w:t>
+      </w:r>
+      <w:r>
+        <w:t xml:space="preserve"> the relationship between the</w:t>
+      </w:r>
+      <w:r>
+        <w:t xml:space="preserve"> games and BCI, how games have been used for BCI in the past, and how modern studies are looking into using BCI as an input modality for games.</w:t>
+      </w:r>
+      <w:r>
+        <w:t xml:space="preserve"> </w:t>
+      </w:r>
+    </w:p>
+    <w:p>
+      <w:pPr>
+        <w:ind w:left="720"/>
+      </w:pPr>
+    </w:p>
+    <w:p>
+      <w:pPr>
+        <w:pStyle w:val="Heading2"/>
+      </w:pPr>
+      <w:bookmarkStart w:id="2" w:name="_Hlk95178313"/>
+      <w:r>
+        <w:t>DESIGN OF EMG BIOFEEDBACK SYSTEM FOR LOWER-LIMB EXERCISES OF THE ELDERLY USING VIDEO GAMES</w:t>
+      </w:r>
+    </w:p>
+    <w:bookmarkEnd w:id="2"/>
+    <w:p>
+      <w:pPr>
+        <w:pStyle w:val="Link"/>
+      </w:pPr>
+      <w:r>
+        <w:fldChar w:fldCharType="begin"/>
+      </w:r>
+      <w:r>
+        <w:instrText xml:space="preserve"> HYPERLINK "</w:instrText>
+      </w:r>
+      <w:r>
+        <w:instrText>https://www.researchgate.net/profile/Angkoon-Phinyomark-2/publication/273121826_Design_of_EMG_Biofeedback_System_for_Lower-Limb_Exercises_of_the_Elderly_Using_Video_Game/links/54f74adc0cf210398e92796c/Design-of-EMG-Biofeedback-System-for-Lower-Limb-Exercises-of-the-Elderly-Using-Video-Game.pdf</w:instrText>
+      </w:r>
+      <w:r>
+        <w:instrText xml:space="preserve">" </w:instrText>
+      </w:r>
+      <w:r>
+        <w:fldChar w:fldCharType="separate"/>
+      </w:r>
+      <w:r>
+        <w:rPr>
+          <w:rStyle w:val="Hyperlink"/>
+        </w:rPr>
+        <w:t>https://www.researchgate.net/profile/Angkoon-Phinyomark-2/publication/273121826_Design_of_EMG_Biofeedback_System_for_Lower-Limb_Exercises_of_the_Elderly_Using_Video_Game/links/54f74adc0cf210398e92796c/Design-of-EMG-Biofeedback-System-for-Lower-Limb-Exercises-of-the-Elderly-Using-Video-Game.pdf</w:t>
+      </w:r>
+      <w:r>
+        <w:fldChar w:fldCharType="end"/>
+      </w:r>
+    </w:p>
+    <w:p>
+      <w:pPr>
+        <w:ind w:left="720"/>
+      </w:pPr>
+      <w:r>
+        <w:t>The study uses EMG based games to build confidence in elderly patients who might avoid going out in fear of falling, they also mention the system and use of EMG controlled games would work as a good rehabilitate source.</w:t>
+      </w:r>
+    </w:p>
+    <w:p>
+      <w:pPr>
+        <w:ind w:left="720"/>
+      </w:pPr>
+    </w:p>
+    <w:p>
+      <w:pPr>
+        <w:pStyle w:val="Heading2"/>
+      </w:pPr>
+      <w:r>
+        <w:t>Effects of Gamification in BCI Functional Rehabilitation</w:t>
+      </w:r>
+    </w:p>
+    <w:p>
+      <w:pPr>
+        <w:pStyle w:val="Link"/>
+      </w:pPr>
       <w:hyperlink r:id="rId4" w:history="1">
-        <w:r>
-          <w:rPr>
-            <w:rStyle w:val="Hyperlink"/>
-          </w:rPr>
-          <w:t>https://ieeexplore.ieee.org/abstract/document/6683036?casa_token=8eFYNtMeT2gAAAAA:ptQ8BBvUlh8lAUUPHZ6g9HQx5w1zm7Rb593ojrATAKlB7ZmLef5Sxiz4bjS2aou0V0wJ7hGu_A</w:t>
-        </w:r>
-      </w:hyperlink>
-    </w:p>
-    <w:p>
-      <w:pPr>
-        <w:ind w:left="720"/>
-      </w:pPr>
-      <w:r>
-        <w:t xml:space="preserve">Using a multi-modal input of Human Intercranial EEG (invasive), eye-tracking and a computer vision AI, the authors of the study set out to control a semi-autonomous robotic limb using these inputs allowing for the picking up and dropping of objects from a table. </w:t>
-      </w:r>
-    </w:p>
-    <w:p>
-      <w:pPr>
-        <w:ind w:left="720"/>
-      </w:pPr>
-      <w:r>
-        <w:t xml:space="preserve">They concluded this is indeed possible, and the trail was successful </w:t>
-      </w:r>
-      <w:r>
-        <w:t>with a 100% accuracy for a singular object in vision, and a 70% accuracy when 3 objects where in vision.</w:t>
-      </w:r>
-      <w:r>
-        <w:tab/>
-      </w:r>
-    </w:p>
-    <w:p>
-      <w:pPr>
-        <w:ind w:left="720"/>
-      </w:pPr>
-    </w:p>
-    <w:p>
-      <w:pPr>
-        <w:pStyle w:val="Heading2"/>
-      </w:pPr>
-      <w:bookmarkStart w:id="0" w:name="_Hlk95177080"/>
-      <w:r>
-        <w:t>Games, Gameplay, and BCI: The State of the Art</w:t>
-      </w:r>
-    </w:p>
-    <w:bookmarkEnd w:id="0"/>
-    <w:p>
-      <w:pPr>
-        <w:pStyle w:val="Link"/>
-      </w:pPr>
-      <w:r>
-        <w:fldChar w:fldCharType="begin"/>
-      </w:r>
-      <w:r>
-        <w:instrText xml:space="preserve"> HYPERLINK "</w:instrText>
-      </w:r>
-      <w:r>
-        <w:instrText>https://ieeexplore.ieee.org/abstract/document/6518141?casa_token=CBwmRxx15oEAAAAA:21ka6qQ-juyj0y5dilq4UKtnVgSjOg9SgGcn2nOn2QA33uSppAPDDVBi1vuGfgmfSq-OGQPzSw</w:instrText>
-      </w:r>
-      <w:r>
-        <w:instrText xml:space="preserve">" </w:instrText>
-      </w:r>
-      <w:r>
-        <w:fldChar w:fldCharType="separate"/>
-      </w:r>
-      <w:r>
-        <w:rPr>
-          <w:rStyle w:val="Hyperlink"/>
-        </w:rPr>
-        <w:t>https://ieeexplore.ieee.org/abstract/document/6518141?casa_token=CBwmRxx15oEAAAAA:21ka6qQ-juyj0y5dilq4UKtnVgSjOg9SgGcn2nOn2QA33uSppAPDDVBi1vuGfgmfSq-OGQPzSw</w:t>
-      </w:r>
-      <w:r>
-        <w:fldChar w:fldCharType="end"/>
-      </w:r>
-    </w:p>
-    <w:p>
-      <w:pPr>
-        <w:ind w:left="720"/>
-      </w:pPr>
-      <w:r>
-        <w:t xml:space="preserve">The study </w:t>
-      </w:r>
-      <w:r>
-        <w:t>examines</w:t>
-      </w:r>
-      <w:r>
-        <w:t xml:space="preserve"> the relationship between the</w:t>
-      </w:r>
-      <w:r>
-        <w:t xml:space="preserve"> games and BCI, how games have been used for BCI in the past, and how modern studies are looking into using BCI as an input modality for games.</w:t>
-      </w:r>
-      <w:r>
-        <w:t xml:space="preserve"> </w:t>
-      </w:r>
-    </w:p>
-    <w:p>
-      <w:pPr>
-        <w:ind w:left="720"/>
-      </w:pPr>
-    </w:p>
-    <w:p>
-      <w:pPr>
-        <w:pStyle w:val="Heading2"/>
-      </w:pPr>
-      <w:bookmarkStart w:id="1" w:name="_Hlk95178313"/>
-      <w:r>
-        <w:t>DESIGN OF EMG BIOFEEDBACK SYSTEM FOR LOWER-LIMB EXERCISES OF THE ELDERLY USING VIDEO GAMES</w:t>
-      </w:r>
-    </w:p>
-    <w:bookmarkEnd w:id="1"/>
-    <w:p>
-      <w:pPr>
-        <w:pStyle w:val="Link"/>
-      </w:pPr>
-      <w:r>
-        <w:fldChar w:fldCharType="begin"/>
-      </w:r>
-      <w:r>
-        <w:instrText xml:space="preserve"> HYPERLINK "</w:instrText>
-      </w:r>
-      <w:r>
-        <w:instrText>https://www.researchgate.net/profile/Angkoon-Phinyomark-2/publication/273121826_Design_of_EMG_Biofeedback_System_for_Lower-Limb_Exercises_of_the_Elderly_Using_Video_Game/links/54f74adc0cf210398e92796c/Design-of-EMG-Biofeedback-System-for-Lower-Limb-Exercises-of-the-Elderly-Using-Video-Game.pdf</w:instrText>
-      </w:r>
-      <w:r>
-        <w:instrText xml:space="preserve">" </w:instrText>
-      </w:r>
-      <w:r>
-        <w:fldChar w:fldCharType="separate"/>
-      </w:r>
-      <w:r>
-        <w:rPr>
-          <w:rStyle w:val="Hyperlink"/>
-        </w:rPr>
-        <w:t>https://www.researchgate.net/profile/Angkoon-Phinyomark-2/publication/273121826_Design_of_EMG_Biofeedback_System_for_Lower-Limb_Exercises_of_the_Elderly_Using_Video_Game/links/54f74adc0cf210398e92796c/Design-of-EMG-Biofeedback-System-for-Lower-Limb-Exercises-of-the-Elderly-Using-Video-Game.pdf</w:t>
-      </w:r>
-      <w:r>
-        <w:fldChar w:fldCharType="end"/>
-      </w:r>
-    </w:p>
-    <w:p>
-      <w:pPr>
-        <w:ind w:left="720"/>
-      </w:pPr>
-      <w:r>
-        <w:t xml:space="preserve">The study uses EMG based games to build confidence in elderly patients who might avoid going out in fear of falling, they also mention the system and use of EMG controlled games would work as a good </w:t>
-      </w:r>
-      <w:r>
-        <w:t xml:space="preserve">rehabilitate </w:t>
-      </w:r>
-      <w:r>
-        <w:t>source.</w:t>
-      </w:r>
-    </w:p>
-    <w:p>
-      <w:pPr>
-        <w:ind w:left="720"/>
-      </w:pPr>
-    </w:p>
-    <w:p>
-      <w:pPr>
-        <w:pStyle w:val="Heading2"/>
-      </w:pPr>
-      <w:r>
-        <w:t>Effects of Gamification in BCI Functional Rehabilitation</w:t>
-      </w:r>
-    </w:p>
-    <w:p>
-      <w:pPr>
-        <w:pStyle w:val="Link"/>
-      </w:pPr>
-      <w:hyperlink r:id="rId5" w:history="1">
         <w:r>
           <w:rPr>
             <w:rStyle w:val="Hyperlink"/>
@@ -330,7 +351,7 @@
       <w:pPr>
         <w:pStyle w:val="Heading2"/>
       </w:pPr>
-      <w:bookmarkStart w:id="2" w:name="_Hlk95182327"/>
+      <w:bookmarkStart w:id="3" w:name="_Hlk95182327"/>
       <w:r>
         <w:rPr>
           <w:rStyle w:val="title-text"/>
@@ -339,7 +360,7 @@
         <w:t>Comparing interaction techniques for serious games through brain–computer interfaces: A user perception evaluation study</w:t>
       </w:r>
     </w:p>
-    <w:bookmarkEnd w:id="2"/>
+    <w:bookmarkEnd w:id="3"/>
     <w:p>
       <w:pPr>
         <w:pStyle w:val="Link"/>
@@ -395,12 +416,12 @@
       <w:pPr>
         <w:pStyle w:val="Heading2"/>
       </w:pPr>
-      <w:bookmarkStart w:id="3" w:name="_Hlk95182989"/>
+      <w:bookmarkStart w:id="4" w:name="_Hlk95182989"/>
       <w:r>
         <w:t>User training for machine learning controlled upper limb prostheses: a serious game approach</w:t>
       </w:r>
     </w:p>
-    <w:bookmarkEnd w:id="3"/>
+    <w:bookmarkEnd w:id="4"/>
     <w:p>
       <w:pPr>
         <w:pStyle w:val="Link"/>
@@ -465,6 +486,36 @@
       </w:r>
       <w:r>
         <w:t>Potentially Useful</w:t>
+      </w:r>
+    </w:p>
+    <w:p/>
+    <w:p>
+      <w:pPr>
+        <w:pStyle w:val="Heading2"/>
+      </w:pPr>
+      <w:r>
+        <w:t>EEG Signals to Measure Mental Stress</w:t>
+      </w:r>
+    </w:p>
+    <w:p>
+      <w:pPr>
+        <w:pStyle w:val="Link"/>
+      </w:pPr>
+      <w:hyperlink r:id="rId5" w:history="1">
+        <w:r>
+          <w:rPr>
+            <w:rStyle w:val="Hyperlink"/>
+          </w:rPr>
+          <w:t>http://www.ipedr.com/vol40/002-ICPSB2012-B00034.pdf</w:t>
+        </w:r>
+      </w:hyperlink>
+    </w:p>
+    <w:p>
+      <w:pPr>
+        <w:ind w:left="720"/>
+      </w:pPr>
+      <w:r>
+        <w:t xml:space="preserve">The authors of the paper conclude that EEG can successfully measure how stressed the participants is in given situations, </w:t>
       </w:r>
     </w:p>
     <w:p/>
@@ -557,12 +608,12 @@
       <w:pPr>
         <w:pStyle w:val="Heading2"/>
       </w:pPr>
-      <w:bookmarkStart w:id="4" w:name="_Hlk95177196"/>
+      <w:bookmarkStart w:id="5" w:name="_Hlk95177196"/>
       <w:r>
         <w:t>Gaming control using a wearable and wireless EEG-based brain-computer interface device with novel dry foam-based sensors</w:t>
       </w:r>
     </w:p>
-    <w:bookmarkEnd w:id="4"/>
+    <w:bookmarkEnd w:id="5"/>
     <w:p>
       <w:pPr>
         <w:pStyle w:val="Link"/>
@@ -586,19 +637,7 @@
         <w:rPr>
           <w:rStyle w:val="Hyperlink"/>
         </w:rPr>
-        <w:t>https://link.springer.com/article/10.1186/17</w:t>
-      </w:r>
-      <w:r>
-        <w:rPr>
-          <w:rStyle w:val="Hyperlink"/>
-        </w:rPr>
-        <w:t>4</w:t>
-      </w:r>
-      <w:r>
-        <w:rPr>
-          <w:rStyle w:val="Hyperlink"/>
-        </w:rPr>
-        <w:t>3-0003-9-5</w:t>
+        <w:t>https://link.springer.com/article/10.1186/1743-0003-9-5</w:t>
       </w:r>
       <w:r>
         <w:fldChar w:fldCharType="end"/>
@@ -612,10 +651,7 @@
         <w:ind w:left="720"/>
       </w:pPr>
       <w:r>
-        <w:t xml:space="preserve">The Authors of the paper put forward the idea </w:t>
-      </w:r>
-      <w:r>
-        <w:t xml:space="preserve">using a dry </w:t>
+        <w:t xml:space="preserve">The Authors of the paper put forward the idea using a dry </w:t>
       </w:r>
       <w:r>
         <w:t>electrode-based</w:t>
@@ -695,11 +731,7 @@
         <w:ind w:left="720"/>
       </w:pPr>
       <w:r>
-        <w:t xml:space="preserve">The authors of the paper attempted to develop an EEG based prosthetic using the Neurosky Mindwave headset, unfortunately they did not get the desired results they were after. They </w:t>
-      </w:r>
-      <w:r>
-        <w:lastRenderedPageBreak/>
-        <w:t xml:space="preserve">concluded that the lack of </w:t>
+        <w:t xml:space="preserve">The authors of the paper attempted to develop an EEG based prosthetic using the Neurosky Mindwave headset, unfortunately they did not get the desired results they were after. They concluded that the lack of </w:t>
       </w:r>
       <w:r>
         <w:t>data from only a single sensor was not enough for complex tasks like opening and closing a hand.</w:t>

</xml_diff>